<commit_message>
Update Release Notes. Compile v3.4-rc1. Update function worksheet.
</commit_message>
<xml_diff>
--- a/deploy/docs/Release Notes.docx
+++ b/deploy/docs/Release Notes.docx
@@ -3,8 +3,19 @@
 <w:document xmlns:wpc="http://schemas.microsoft.com/office/word/2010/wordprocessingCanvas" xmlns:mc="http://schemas.openxmlformats.org/markup-compatibility/2006" xmlns:o="urn:schemas-microsoft-com:office:office" xmlns:r="http://schemas.openxmlformats.org/officeDocument/2006/relationships" xmlns:m="http://schemas.openxmlformats.org/officeDocument/2006/math" xmlns:v="urn:schemas-microsoft-com:vml" xmlns:wp14="http://schemas.microsoft.com/office/word/2010/wordprocessingDrawing" xmlns:wp="http://schemas.openxmlformats.org/drawingml/2006/wordprocessingDrawing" xmlns:w10="urn:schemas-microsoft-com:office:word" xmlns:w="http://schemas.openxmlformats.org/wordprocessingml/2006/main" xmlns:w14="http://schemas.microsoft.com/office/word/2010/wordml" xmlns:w15="http://schemas.microsoft.com/office/word/2012/wordml" xmlns:wpg="http://schemas.microsoft.com/office/word/2010/wordprocessingGroup" xmlns:wpi="http://schemas.microsoft.com/office/word/2010/wordprocessingInk" xmlns:wne="http://schemas.microsoft.com/office/word/2006/wordml" xmlns:wps="http://schemas.microsoft.com/office/word/2010/wordprocessingShape" mc:Ignorable="w14 w15 wp14">
   <w:body>
     <w:p>
+      <w:proofErr w:type="spellStart"/>
+      <w:r>
+        <w:t>PnET</w:t>
+      </w:r>
+      <w:proofErr w:type="spellEnd"/>
+      <w:r>
+        <w:t xml:space="preserve">-Succession </w:t>
+      </w:r>
       <w:r>
         <w:t>Release Notes</w:t>
+      </w:r>
+      <w:r>
+        <w:t xml:space="preserve"> v3.4</w:t>
       </w:r>
     </w:p>
     <w:p>
@@ -19,14 +30,14 @@
         <w:tblLook w:val="04A0" w:firstRow="1" w:lastRow="0" w:firstColumn="1" w:lastColumn="0" w:noHBand="0" w:noVBand="1"/>
       </w:tblPr>
       <w:tblGrid>
-        <w:gridCol w:w="3865"/>
-        <w:gridCol w:w="1890"/>
-        <w:gridCol w:w="3595"/>
+        <w:gridCol w:w="5215"/>
+        <w:gridCol w:w="900"/>
+        <w:gridCol w:w="3235"/>
       </w:tblGrid>
       <w:tr>
         <w:tc>
           <w:tcPr>
-            <w:tcW w:w="3865" w:type="dxa"/>
+            <w:tcW w:w="5215" w:type="dxa"/>
             <w:shd w:val="clear" w:color="auto" w:fill="BFBFBF" w:themeFill="background1" w:themeFillShade="BF"/>
           </w:tcPr>
           <w:p>
@@ -37,7 +48,7 @@
         </w:tc>
         <w:tc>
           <w:tcPr>
-            <w:tcW w:w="1890" w:type="dxa"/>
+            <w:tcW w:w="900" w:type="dxa"/>
             <w:shd w:val="clear" w:color="auto" w:fill="BFBFBF" w:themeFill="background1" w:themeFillShade="BF"/>
           </w:tcPr>
           <w:p>
@@ -48,7 +59,7 @@
         </w:tc>
         <w:tc>
           <w:tcPr>
-            <w:tcW w:w="3595" w:type="dxa"/>
+            <w:tcW w:w="3235" w:type="dxa"/>
             <w:shd w:val="clear" w:color="auto" w:fill="BFBFBF" w:themeFill="background1" w:themeFillShade="BF"/>
           </w:tcPr>
           <w:p>
@@ -61,7 +72,7 @@
       <w:tr>
         <w:tc>
           <w:tcPr>
-            <w:tcW w:w="3865" w:type="dxa"/>
+            <w:tcW w:w="5215" w:type="dxa"/>
           </w:tcPr>
           <w:p>
             <w:r>
@@ -71,7 +82,7 @@
         </w:tc>
         <w:tc>
           <w:tcPr>
-            <w:tcW w:w="1890" w:type="dxa"/>
+            <w:tcW w:w="900" w:type="dxa"/>
           </w:tcPr>
           <w:p>
             <w:r>
@@ -81,7 +92,7 @@
         </w:tc>
         <w:tc>
           <w:tcPr>
-            <w:tcW w:w="3595" w:type="dxa"/>
+            <w:tcW w:w="3235" w:type="dxa"/>
           </w:tcPr>
           <w:p>
             <w:proofErr w:type="spellStart"/>
@@ -103,7 +114,7 @@
       <w:tr>
         <w:tc>
           <w:tcPr>
-            <w:tcW w:w="3865" w:type="dxa"/>
+            <w:tcW w:w="5215" w:type="dxa"/>
           </w:tcPr>
           <w:p>
             <w:r>
@@ -113,7 +124,7 @@
         </w:tc>
         <w:tc>
           <w:tcPr>
-            <w:tcW w:w="1890" w:type="dxa"/>
+            <w:tcW w:w="900" w:type="dxa"/>
           </w:tcPr>
           <w:p>
             <w:r>
@@ -123,7 +134,7 @@
         </w:tc>
         <w:tc>
           <w:tcPr>
-            <w:tcW w:w="3595" w:type="dxa"/>
+            <w:tcW w:w="3235" w:type="dxa"/>
           </w:tcPr>
           <w:p>
             <w:proofErr w:type="spellStart"/>
@@ -145,7 +156,7 @@
       <w:tr>
         <w:tc>
           <w:tcPr>
-            <w:tcW w:w="3865" w:type="dxa"/>
+            <w:tcW w:w="5215" w:type="dxa"/>
           </w:tcPr>
           <w:p>
             <w:r>
@@ -155,7 +166,7 @@
         </w:tc>
         <w:tc>
           <w:tcPr>
-            <w:tcW w:w="1890" w:type="dxa"/>
+            <w:tcW w:w="900" w:type="dxa"/>
           </w:tcPr>
           <w:p>
             <w:r>
@@ -165,7 +176,7 @@
         </w:tc>
         <w:tc>
           <w:tcPr>
-            <w:tcW w:w="3595" w:type="dxa"/>
+            <w:tcW w:w="3235" w:type="dxa"/>
           </w:tcPr>
           <w:p>
             <w:proofErr w:type="spellStart"/>
@@ -187,7 +198,7 @@
       <w:tr>
         <w:tc>
           <w:tcPr>
-            <w:tcW w:w="3865" w:type="dxa"/>
+            <w:tcW w:w="5215" w:type="dxa"/>
           </w:tcPr>
           <w:p>
             <w:r>
@@ -197,7 +208,7 @@
         </w:tc>
         <w:tc>
           <w:tcPr>
-            <w:tcW w:w="1890" w:type="dxa"/>
+            <w:tcW w:w="900" w:type="dxa"/>
           </w:tcPr>
           <w:p>
             <w:r>
@@ -207,7 +218,7 @@
         </w:tc>
         <w:tc>
           <w:tcPr>
-            <w:tcW w:w="3595" w:type="dxa"/>
+            <w:tcW w:w="3235" w:type="dxa"/>
           </w:tcPr>
           <w:p>
             <w:proofErr w:type="spellStart"/>
@@ -229,7 +240,7 @@
       <w:tr>
         <w:tc>
           <w:tcPr>
-            <w:tcW w:w="3865" w:type="dxa"/>
+            <w:tcW w:w="5215" w:type="dxa"/>
           </w:tcPr>
           <w:p>
             <w:r>
@@ -239,7 +250,7 @@
         </w:tc>
         <w:tc>
           <w:tcPr>
-            <w:tcW w:w="1890" w:type="dxa"/>
+            <w:tcW w:w="900" w:type="dxa"/>
           </w:tcPr>
           <w:p>
             <w:r>
@@ -249,7 +260,7 @@
         </w:tc>
         <w:tc>
           <w:tcPr>
-            <w:tcW w:w="3595" w:type="dxa"/>
+            <w:tcW w:w="3235" w:type="dxa"/>
           </w:tcPr>
           <w:p>
             <w:proofErr w:type="spellStart"/>
@@ -271,7 +282,7 @@
       <w:tr>
         <w:tc>
           <w:tcPr>
-            <w:tcW w:w="3865" w:type="dxa"/>
+            <w:tcW w:w="5215" w:type="dxa"/>
           </w:tcPr>
           <w:p>
             <w:r>
@@ -281,17 +292,20 @@
         </w:tc>
         <w:tc>
           <w:tcPr>
-            <w:tcW w:w="1890" w:type="dxa"/>
+            <w:tcW w:w="900" w:type="dxa"/>
           </w:tcPr>
           <w:p>
             <w:r>
               <w:t>3.0</w:t>
             </w:r>
-          </w:p>
-        </w:tc>
-        <w:tc>
-          <w:tcPr>
-            <w:tcW w:w="3595" w:type="dxa"/>
+            <w:r>
+              <w:t>.0.0</w:t>
+            </w:r>
+          </w:p>
+        </w:tc>
+        <w:tc>
+          <w:tcPr>
+            <w:tcW w:w="3235" w:type="dxa"/>
           </w:tcPr>
           <w:p>
             <w:r>
@@ -303,7 +317,7 @@
       <w:tr>
         <w:tc>
           <w:tcPr>
-            <w:tcW w:w="3865" w:type="dxa"/>
+            <w:tcW w:w="5215" w:type="dxa"/>
           </w:tcPr>
           <w:p>
             <w:r>
@@ -313,17 +327,20 @@
         </w:tc>
         <w:tc>
           <w:tcPr>
-            <w:tcW w:w="1890" w:type="dxa"/>
+            <w:tcW w:w="900" w:type="dxa"/>
           </w:tcPr>
           <w:p>
             <w:r>
               <w:t>3.0</w:t>
             </w:r>
-          </w:p>
-        </w:tc>
-        <w:tc>
-          <w:tcPr>
-            <w:tcW w:w="3595" w:type="dxa"/>
+            <w:r>
+              <w:t>.0.0</w:t>
+            </w:r>
+          </w:p>
+        </w:tc>
+        <w:tc>
+          <w:tcPr>
+            <w:tcW w:w="3235" w:type="dxa"/>
           </w:tcPr>
           <w:p>
             <w:r>
@@ -335,7 +352,7 @@
       <w:tr>
         <w:tc>
           <w:tcPr>
-            <w:tcW w:w="3865" w:type="dxa"/>
+            <w:tcW w:w="5215" w:type="dxa"/>
           </w:tcPr>
           <w:p>
             <w:r>
@@ -345,17 +362,20 @@
         </w:tc>
         <w:tc>
           <w:tcPr>
-            <w:tcW w:w="1890" w:type="dxa"/>
+            <w:tcW w:w="900" w:type="dxa"/>
           </w:tcPr>
           <w:p>
             <w:r>
               <w:t>2.0</w:t>
             </w:r>
-          </w:p>
-        </w:tc>
-        <w:tc>
-          <w:tcPr>
-            <w:tcW w:w="3595" w:type="dxa"/>
+            <w:r>
+              <w:t>.0.0</w:t>
+            </w:r>
+          </w:p>
+        </w:tc>
+        <w:tc>
+          <w:tcPr>
+            <w:tcW w:w="3235" w:type="dxa"/>
           </w:tcPr>
           <w:p>
             <w:r>
@@ -367,7 +387,7 @@
       <w:tr>
         <w:tc>
           <w:tcPr>
-            <w:tcW w:w="3865" w:type="dxa"/>
+            <w:tcW w:w="5215" w:type="dxa"/>
           </w:tcPr>
           <w:p>
             <w:r>
@@ -377,17 +397,17 @@
         </w:tc>
         <w:tc>
           <w:tcPr>
-            <w:tcW w:w="1890" w:type="dxa"/>
-          </w:tcPr>
-          <w:p>
-            <w:r>
-              <w:t>4.1</w:t>
-            </w:r>
-          </w:p>
-        </w:tc>
-        <w:tc>
-          <w:tcPr>
-            <w:tcW w:w="3595" w:type="dxa"/>
+            <w:tcW w:w="900" w:type="dxa"/>
+          </w:tcPr>
+          <w:p>
+            <w:r>
+              <w:t>4.0*</w:t>
+            </w:r>
+          </w:p>
+        </w:tc>
+        <w:tc>
+          <w:tcPr>
+            <w:tcW w:w="3235" w:type="dxa"/>
           </w:tcPr>
           <w:p>
             <w:r>
@@ -399,7 +419,7 @@
       <w:tr>
         <w:tc>
           <w:tcPr>
-            <w:tcW w:w="3865" w:type="dxa"/>
+            <w:tcW w:w="5215" w:type="dxa"/>
           </w:tcPr>
           <w:p>
             <w:r>
@@ -409,17 +429,20 @@
         </w:tc>
         <w:tc>
           <w:tcPr>
-            <w:tcW w:w="1890" w:type="dxa"/>
+            <w:tcW w:w="900" w:type="dxa"/>
           </w:tcPr>
           <w:p>
             <w:r>
               <w:t>2.0</w:t>
             </w:r>
-          </w:p>
-        </w:tc>
-        <w:tc>
-          <w:tcPr>
-            <w:tcW w:w="3595" w:type="dxa"/>
+            <w:r>
+              <w:t>.0.0</w:t>
+            </w:r>
+          </w:p>
+        </w:tc>
+        <w:tc>
+          <w:tcPr>
+            <w:tcW w:w="3235" w:type="dxa"/>
           </w:tcPr>
           <w:p>
             <w:r>
@@ -431,7 +454,7 @@
       <w:tr>
         <w:tc>
           <w:tcPr>
-            <w:tcW w:w="3865" w:type="dxa"/>
+            <w:tcW w:w="5215" w:type="dxa"/>
           </w:tcPr>
           <w:p>
             <w:r>
@@ -441,23 +464,29 @@
               <w:t>andis.Library.InitialCommunity</w:t>
             </w:r>
             <w:r>
-              <w:t>-v1.dll</w:t>
-            </w:r>
-          </w:p>
-        </w:tc>
-        <w:tc>
-          <w:tcPr>
-            <w:tcW w:w="1890" w:type="dxa"/>
+              <w:t>-vBiomassCohorts</w:t>
+            </w:r>
+            <w:r>
+              <w:t>.dll</w:t>
+            </w:r>
+          </w:p>
+        </w:tc>
+        <w:tc>
+          <w:tcPr>
+            <w:tcW w:w="900" w:type="dxa"/>
           </w:tcPr>
           <w:p>
             <w:r>
               <w:t>1.0</w:t>
             </w:r>
-          </w:p>
-        </w:tc>
-        <w:tc>
-          <w:tcPr>
-            <w:tcW w:w="3595" w:type="dxa"/>
+            <w:r>
+              <w:t>.1.0</w:t>
+            </w:r>
+          </w:p>
+        </w:tc>
+        <w:tc>
+          <w:tcPr>
+            <w:tcW w:w="3235" w:type="dxa"/>
           </w:tcPr>
           <w:p>
             <w:r>
@@ -469,7 +498,7 @@
       <w:tr>
         <w:tc>
           <w:tcPr>
-            <w:tcW w:w="3865" w:type="dxa"/>
+            <w:tcW w:w="5215" w:type="dxa"/>
           </w:tcPr>
           <w:p>
             <w:r>
@@ -479,17 +508,20 @@
         </w:tc>
         <w:tc>
           <w:tcPr>
-            <w:tcW w:w="1890" w:type="dxa"/>
+            <w:tcW w:w="900" w:type="dxa"/>
           </w:tcPr>
           <w:p>
             <w:r>
               <w:t>2.0</w:t>
             </w:r>
-          </w:p>
-        </w:tc>
-        <w:tc>
-          <w:tcPr>
-            <w:tcW w:w="3595" w:type="dxa"/>
+            <w:r>
+              <w:t>.0.0</w:t>
+            </w:r>
+          </w:p>
+        </w:tc>
+        <w:tc>
+          <w:tcPr>
+            <w:tcW w:w="3235" w:type="dxa"/>
           </w:tcPr>
           <w:p>
             <w:r>
@@ -501,7 +533,7 @@
       <w:tr>
         <w:tc>
           <w:tcPr>
-            <w:tcW w:w="3865" w:type="dxa"/>
+            <w:tcW w:w="5215" w:type="dxa"/>
           </w:tcPr>
           <w:p>
             <w:r>
@@ -511,17 +543,20 @@
         </w:tc>
         <w:tc>
           <w:tcPr>
-            <w:tcW w:w="1890" w:type="dxa"/>
+            <w:tcW w:w="900" w:type="dxa"/>
           </w:tcPr>
           <w:p>
             <w:r>
               <w:t>2.0</w:t>
             </w:r>
-          </w:p>
-        </w:tc>
-        <w:tc>
-          <w:tcPr>
-            <w:tcW w:w="3595" w:type="dxa"/>
+            <w:r>
+              <w:t>.0.0</w:t>
+            </w:r>
+          </w:p>
+        </w:tc>
+        <w:tc>
+          <w:tcPr>
+            <w:tcW w:w="3235" w:type="dxa"/>
           </w:tcPr>
           <w:p>
             <w:r>
@@ -533,7 +568,7 @@
       <w:tr>
         <w:tc>
           <w:tcPr>
-            <w:tcW w:w="3865" w:type="dxa"/>
+            <w:tcW w:w="5215" w:type="dxa"/>
           </w:tcPr>
           <w:p>
             <w:r>
@@ -543,17 +578,20 @@
         </w:tc>
         <w:tc>
           <w:tcPr>
-            <w:tcW w:w="1890" w:type="dxa"/>
+            <w:tcW w:w="900" w:type="dxa"/>
           </w:tcPr>
           <w:p>
             <w:r>
               <w:t>8.0</w:t>
             </w:r>
-          </w:p>
-        </w:tc>
-        <w:tc>
-          <w:tcPr>
-            <w:tcW w:w="3595" w:type="dxa"/>
+            <w:r>
+              <w:t>.0.0</w:t>
+            </w:r>
+          </w:p>
+        </w:tc>
+        <w:tc>
+          <w:tcPr>
+            <w:tcW w:w="3235" w:type="dxa"/>
           </w:tcPr>
           <w:p>
             <w:r>
@@ -563,7 +601,11 @@
         </w:tc>
       </w:tr>
     </w:tbl>
-    <w:p/>
+    <w:p>
+      <w:r>
+        <w:t>* Landis.Library.Climate-v4.dll file version is 7.0 in the referenced version, but should be 4.0.</w:t>
+      </w:r>
+    </w:p>
     <w:p>
       <w:bookmarkStart w:id="0" w:name="_GoBack"/>
       <w:bookmarkEnd w:id="0"/>
@@ -1018,6 +1060,17 @@
       </w:tblBorders>
     </w:tblPr>
   </w:style>
+  <w:style w:type="paragraph" w:styleId="ListParagraph">
+    <w:name w:val="List Paragraph"/>
+    <w:basedOn w:val="Normal"/>
+    <w:uiPriority w:val="34"/>
+    <w:qFormat/>
+    <w:rsid w:val="003F7DC2"/>
+    <w:pPr>
+      <w:ind w:left="720"/>
+      <w:contextualSpacing/>
+    </w:pPr>
+  </w:style>
 </w:styles>
 </file>
 

</xml_diff>

<commit_message>
Compile official release v4.0
</commit_message>
<xml_diff>
--- a/deploy/docs/Release Notes.docx
+++ b/deploy/docs/Release Notes.docx
@@ -1,24 +1,35 @@
 
 <file path=word/document.xml><?xml version="1.0" encoding="utf-8"?>
-<w:document xmlns:wpc="http://schemas.microsoft.com/office/word/2010/wordprocessingCanvas" xmlns:mc="http://schemas.openxmlformats.org/markup-compatibility/2006" xmlns:o="urn:schemas-microsoft-com:office:office" xmlns:r="http://schemas.openxmlformats.org/officeDocument/2006/relationships" xmlns:m="http://schemas.openxmlformats.org/officeDocument/2006/math" xmlns:v="urn:schemas-microsoft-com:vml" xmlns:wp14="http://schemas.microsoft.com/office/word/2010/wordprocessingDrawing" xmlns:wp="http://schemas.openxmlformats.org/drawingml/2006/wordprocessingDrawing" xmlns:w10="urn:schemas-microsoft-com:office:word" xmlns:w="http://schemas.openxmlformats.org/wordprocessingml/2006/main" xmlns:w14="http://schemas.microsoft.com/office/word/2010/wordml" xmlns:w15="http://schemas.microsoft.com/office/word/2012/wordml" xmlns:wpg="http://schemas.microsoft.com/office/word/2010/wordprocessingGroup" xmlns:wpi="http://schemas.microsoft.com/office/word/2010/wordprocessingInk" xmlns:wne="http://schemas.microsoft.com/office/word/2006/wordml" xmlns:wps="http://schemas.microsoft.com/office/word/2010/wordprocessingShape" mc:Ignorable="w14 w15 wp14">
+<w:document xmlns:wpc="http://schemas.microsoft.com/office/word/2010/wordprocessingCanvas" xmlns:cx="http://schemas.microsoft.com/office/drawing/2014/chartex" xmlns:cx1="http://schemas.microsoft.com/office/drawing/2015/9/8/chartex" xmlns:cx2="http://schemas.microsoft.com/office/drawing/2015/10/21/chartex" xmlns:cx3="http://schemas.microsoft.com/office/drawing/2016/5/9/chartex" xmlns:cx4="http://schemas.microsoft.com/office/drawing/2016/5/10/chartex" xmlns:cx5="http://schemas.microsoft.com/office/drawing/2016/5/11/chartex" xmlns:cx6="http://schemas.microsoft.com/office/drawing/2016/5/12/chartex" xmlns:cx7="http://schemas.microsoft.com/office/drawing/2016/5/13/chartex" xmlns:cx8="http://schemas.microsoft.com/office/drawing/2016/5/14/chartex" xmlns:mc="http://schemas.openxmlformats.org/markup-compatibility/2006" xmlns:aink="http://schemas.microsoft.com/office/drawing/2016/ink" xmlns:am3d="http://schemas.microsoft.com/office/drawing/2017/model3d" xmlns:o="urn:schemas-microsoft-com:office:office" xmlns:r="http://schemas.openxmlformats.org/officeDocument/2006/relationships" xmlns:m="http://schemas.openxmlformats.org/officeDocument/2006/math" xmlns:v="urn:schemas-microsoft-com:vml" xmlns:wp14="http://schemas.microsoft.com/office/word/2010/wordprocessingDrawing" xmlns:wp="http://schemas.openxmlformats.org/drawingml/2006/wordprocessingDrawing" xmlns:w10="urn:schemas-microsoft-com:office:word" xmlns:w="http://schemas.openxmlformats.org/wordprocessingml/2006/main" xmlns:w14="http://schemas.microsoft.com/office/word/2010/wordml" xmlns:w15="http://schemas.microsoft.com/office/word/2012/wordml" xmlns:w16cid="http://schemas.microsoft.com/office/word/2016/wordml/cid" xmlns:w16se="http://schemas.microsoft.com/office/word/2015/wordml/symex" xmlns:wpg="http://schemas.microsoft.com/office/word/2010/wordprocessingGroup" xmlns:wpi="http://schemas.microsoft.com/office/word/2010/wordprocessingInk" xmlns:wne="http://schemas.microsoft.com/office/word/2006/wordml" xmlns:wps="http://schemas.microsoft.com/office/word/2010/wordprocessingShape" mc:Ignorable="w14 w15 w16se w16cid wp14">
   <w:body>
     <w:p>
-      <w:proofErr w:type="spellStart"/>
+      <w:pPr>
+        <w:pStyle w:val="Title"/>
+      </w:pPr>
       <w:r>
-        <w:t>PnET</w:t>
-      </w:r>
-      <w:proofErr w:type="spellEnd"/>
-      <w:r>
-        <w:t xml:space="preserve">-Succession </w:t>
+        <w:t xml:space="preserve">PnET-Succession </w:t>
       </w:r>
       <w:r>
         <w:t>Release Notes</w:t>
       </w:r>
-      <w:r>
-        <w:t xml:space="preserve"> v3.4</w:t>
-      </w:r>
     </w:p>
     <w:p>
+      <w:pPr>
+        <w:pStyle w:val="Heading1"/>
+      </w:pPr>
+      <w:r>
+        <w:t>V4.0</w:t>
+      </w:r>
+      <w:r>
+        <w:t xml:space="preserve"> (December 2020)</w:t>
+      </w:r>
+      <w:bookmarkStart w:id="0" w:name="_GoBack"/>
+      <w:bookmarkEnd w:id="0"/>
+    </w:p>
+    <w:p>
+      <w:pPr>
+        <w:pStyle w:val="Heading2"/>
+      </w:pPr>
       <w:r>
         <w:t>Referenced Libraries</w:t>
       </w:r>
@@ -95,19 +106,9 @@
             <w:tcW w:w="3235" w:type="dxa"/>
           </w:tcPr>
           <w:p>
-            <w:proofErr w:type="spellStart"/>
-            <w:r>
-              <w:t>NuGet</w:t>
-            </w:r>
-            <w:proofErr w:type="spellEnd"/>
-            <w:r>
-              <w:t>\landis-ii-v7\</w:t>
-            </w:r>
-            <w:proofErr w:type="spellStart"/>
-            <w:r>
-              <w:t>Landis.Core</w:t>
-            </w:r>
-            <w:proofErr w:type="spellEnd"/>
+            <w:r>
+              <w:t>NuGet\landis-ii-v7\Landis.Core</w:t>
+            </w:r>
           </w:p>
         </w:tc>
       </w:tr>
@@ -137,19 +138,9 @@
             <w:tcW w:w="3235" w:type="dxa"/>
           </w:tcPr>
           <w:p>
-            <w:proofErr w:type="spellStart"/>
-            <w:r>
-              <w:t>NuGet</w:t>
-            </w:r>
-            <w:proofErr w:type="spellEnd"/>
-            <w:r>
-              <w:t>\landis-ii-v7\</w:t>
-            </w:r>
-            <w:proofErr w:type="spellStart"/>
-            <w:r>
-              <w:t>Landis.Core</w:t>
-            </w:r>
-            <w:proofErr w:type="spellEnd"/>
+            <w:r>
+              <w:t>NuGet\landis-ii-v7\Landis.Core</w:t>
+            </w:r>
           </w:p>
         </w:tc>
       </w:tr>
@@ -179,19 +170,9 @@
             <w:tcW w:w="3235" w:type="dxa"/>
           </w:tcPr>
           <w:p>
-            <w:proofErr w:type="spellStart"/>
-            <w:r>
-              <w:t>NuGet</w:t>
-            </w:r>
-            <w:proofErr w:type="spellEnd"/>
-            <w:r>
-              <w:t>\landis-ii-v7\</w:t>
-            </w:r>
-            <w:proofErr w:type="spellStart"/>
-            <w:r>
-              <w:t>Landis.Core</w:t>
-            </w:r>
-            <w:proofErr w:type="spellEnd"/>
+            <w:r>
+              <w:t>NuGet\landis-ii-v7\Landis.Core</w:t>
+            </w:r>
           </w:p>
         </w:tc>
       </w:tr>
@@ -221,19 +202,9 @@
             <w:tcW w:w="3235" w:type="dxa"/>
           </w:tcPr>
           <w:p>
-            <w:proofErr w:type="spellStart"/>
-            <w:r>
-              <w:t>NuGet</w:t>
-            </w:r>
-            <w:proofErr w:type="spellEnd"/>
-            <w:r>
-              <w:t>\landis-ii-v7\</w:t>
-            </w:r>
-            <w:proofErr w:type="spellStart"/>
-            <w:r>
-              <w:t>Landis.Core</w:t>
-            </w:r>
-            <w:proofErr w:type="spellEnd"/>
+            <w:r>
+              <w:t>NuGet\landis-ii-v7\Landis.Core</w:t>
+            </w:r>
           </w:p>
         </w:tc>
       </w:tr>
@@ -263,19 +234,550 @@
             <w:tcW w:w="3235" w:type="dxa"/>
           </w:tcPr>
           <w:p>
-            <w:proofErr w:type="spellStart"/>
-            <w:r>
-              <w:t>NuGet</w:t>
-            </w:r>
-            <w:proofErr w:type="spellEnd"/>
-            <w:r>
-              <w:t>\landis-ii-v7\</w:t>
-            </w:r>
-            <w:proofErr w:type="spellStart"/>
-            <w:r>
-              <w:t>Landis.Core</w:t>
-            </w:r>
-            <w:proofErr w:type="spellEnd"/>
+            <w:r>
+              <w:t>NuGet\landis-ii-v7\Landis.Core</w:t>
+            </w:r>
+          </w:p>
+        </w:tc>
+      </w:tr>
+      <w:tr>
+        <w:tc>
+          <w:tcPr>
+            <w:tcW w:w="5215" w:type="dxa"/>
+          </w:tcPr>
+          <w:p>
+            <w:r>
+              <w:t>Landis.Library.AgeOnlyCohorts-v3.dll</w:t>
+            </w:r>
+          </w:p>
+        </w:tc>
+        <w:tc>
+          <w:tcPr>
+            <w:tcW w:w="900" w:type="dxa"/>
+          </w:tcPr>
+          <w:p>
+            <w:r>
+              <w:t>3.0.0.0</w:t>
+            </w:r>
+          </w:p>
+        </w:tc>
+        <w:tc>
+          <w:tcPr>
+            <w:tcW w:w="3235" w:type="dxa"/>
+          </w:tcPr>
+          <w:p>
+            <w:r>
+              <w:t>Support-Library-Dlls-v7</w:t>
+            </w:r>
+          </w:p>
+        </w:tc>
+      </w:tr>
+      <w:tr>
+        <w:tc>
+          <w:tcPr>
+            <w:tcW w:w="5215" w:type="dxa"/>
+          </w:tcPr>
+          <w:p>
+            <w:r>
+              <w:t>Landis.Library.BiomassCohorts-v3.dll</w:t>
+            </w:r>
+          </w:p>
+        </w:tc>
+        <w:tc>
+          <w:tcPr>
+            <w:tcW w:w="900" w:type="dxa"/>
+          </w:tcPr>
+          <w:p>
+            <w:r>
+              <w:t>3.0.0.0</w:t>
+            </w:r>
+          </w:p>
+        </w:tc>
+        <w:tc>
+          <w:tcPr>
+            <w:tcW w:w="3235" w:type="dxa"/>
+          </w:tcPr>
+          <w:p>
+            <w:r>
+              <w:t>Support-Library-Dlls-v7</w:t>
+            </w:r>
+          </w:p>
+        </w:tc>
+      </w:tr>
+      <w:tr>
+        <w:tc>
+          <w:tcPr>
+            <w:tcW w:w="5215" w:type="dxa"/>
+          </w:tcPr>
+          <w:p>
+            <w:r>
+              <w:t>Landis.Library.Biomass-v2.dll</w:t>
+            </w:r>
+          </w:p>
+        </w:tc>
+        <w:tc>
+          <w:tcPr>
+            <w:tcW w:w="900" w:type="dxa"/>
+          </w:tcPr>
+          <w:p>
+            <w:r>
+              <w:t>2.0.0.0</w:t>
+            </w:r>
+          </w:p>
+        </w:tc>
+        <w:tc>
+          <w:tcPr>
+            <w:tcW w:w="3235" w:type="dxa"/>
+          </w:tcPr>
+          <w:p>
+            <w:r>
+              <w:t>Support-Library-Dlls-v7</w:t>
+            </w:r>
+          </w:p>
+        </w:tc>
+      </w:tr>
+      <w:tr>
+        <w:tc>
+          <w:tcPr>
+            <w:tcW w:w="5215" w:type="dxa"/>
+          </w:tcPr>
+          <w:p>
+            <w:r>
+              <w:t>Landis.Library.Climate-v4</w:t>
+            </w:r>
+            <w:r>
+              <w:t>.1</w:t>
+            </w:r>
+            <w:r>
+              <w:t>.dll</w:t>
+            </w:r>
+          </w:p>
+        </w:tc>
+        <w:tc>
+          <w:tcPr>
+            <w:tcW w:w="900" w:type="dxa"/>
+          </w:tcPr>
+          <w:p>
+            <w:r>
+              <w:t>4.0*</w:t>
+            </w:r>
+          </w:p>
+        </w:tc>
+        <w:tc>
+          <w:tcPr>
+            <w:tcW w:w="3235" w:type="dxa"/>
+          </w:tcPr>
+          <w:p>
+            <w:r>
+              <w:t>Support-Library-Dlls-v7</w:t>
+            </w:r>
+          </w:p>
+        </w:tc>
+      </w:tr>
+      <w:tr>
+        <w:tc>
+          <w:tcPr>
+            <w:tcW w:w="5215" w:type="dxa"/>
+          </w:tcPr>
+          <w:p>
+            <w:r>
+              <w:t>Landis.Library.Cohorts-v2.dll</w:t>
+            </w:r>
+          </w:p>
+        </w:tc>
+        <w:tc>
+          <w:tcPr>
+            <w:tcW w:w="900" w:type="dxa"/>
+          </w:tcPr>
+          <w:p>
+            <w:r>
+              <w:t>2.0.0.0</w:t>
+            </w:r>
+          </w:p>
+        </w:tc>
+        <w:tc>
+          <w:tcPr>
+            <w:tcW w:w="3235" w:type="dxa"/>
+          </w:tcPr>
+          <w:p>
+            <w:r>
+              <w:t>Support-Library-Dlls-v7</w:t>
+            </w:r>
+          </w:p>
+        </w:tc>
+      </w:tr>
+      <w:tr>
+        <w:tc>
+          <w:tcPr>
+            <w:tcW w:w="5215" w:type="dxa"/>
+          </w:tcPr>
+          <w:p>
+            <w:r>
+              <w:t>Landis.Library.InitialCommunity-vBiomassCohorts.dll</w:t>
+            </w:r>
+          </w:p>
+        </w:tc>
+        <w:tc>
+          <w:tcPr>
+            <w:tcW w:w="900" w:type="dxa"/>
+          </w:tcPr>
+          <w:p>
+            <w:r>
+              <w:t>1.0.</w:t>
+            </w:r>
+            <w:r>
+              <w:t>0</w:t>
+            </w:r>
+            <w:r>
+              <w:t>.0</w:t>
+            </w:r>
+          </w:p>
+        </w:tc>
+        <w:tc>
+          <w:tcPr>
+            <w:tcW w:w="3235" w:type="dxa"/>
+          </w:tcPr>
+          <w:p>
+            <w:r>
+              <w:t>Support-Library-Dlls-v7</w:t>
+            </w:r>
+          </w:p>
+        </w:tc>
+      </w:tr>
+      <w:tr>
+        <w:tc>
+          <w:tcPr>
+            <w:tcW w:w="5215" w:type="dxa"/>
+          </w:tcPr>
+          <w:p>
+            <w:r>
+              <w:t>Landis.Library.Metadata-v2.dll</w:t>
+            </w:r>
+          </w:p>
+        </w:tc>
+        <w:tc>
+          <w:tcPr>
+            <w:tcW w:w="900" w:type="dxa"/>
+          </w:tcPr>
+          <w:p>
+            <w:r>
+              <w:t>2.0.0.0</w:t>
+            </w:r>
+          </w:p>
+        </w:tc>
+        <w:tc>
+          <w:tcPr>
+            <w:tcW w:w="3235" w:type="dxa"/>
+          </w:tcPr>
+          <w:p>
+            <w:r>
+              <w:t>Support-Library-Dlls-v7</w:t>
+            </w:r>
+          </w:p>
+        </w:tc>
+      </w:tr>
+      <w:tr>
+        <w:tc>
+          <w:tcPr>
+            <w:tcW w:w="5215" w:type="dxa"/>
+          </w:tcPr>
+          <w:p>
+            <w:r>
+              <w:t>Landis.Library.Parameters-v2.dll</w:t>
+            </w:r>
+          </w:p>
+        </w:tc>
+        <w:tc>
+          <w:tcPr>
+            <w:tcW w:w="900" w:type="dxa"/>
+          </w:tcPr>
+          <w:p>
+            <w:r>
+              <w:t>2.0.0.0</w:t>
+            </w:r>
+          </w:p>
+        </w:tc>
+        <w:tc>
+          <w:tcPr>
+            <w:tcW w:w="3235" w:type="dxa"/>
+          </w:tcPr>
+          <w:p>
+            <w:r>
+              <w:t>Support-Library-Dlls-v7</w:t>
+            </w:r>
+          </w:p>
+        </w:tc>
+      </w:tr>
+      <w:tr>
+        <w:tc>
+          <w:tcPr>
+            <w:tcW w:w="5215" w:type="dxa"/>
+          </w:tcPr>
+          <w:p>
+            <w:r>
+              <w:t>Landis.Library.Succession-v8.dll</w:t>
+            </w:r>
+          </w:p>
+        </w:tc>
+        <w:tc>
+          <w:tcPr>
+            <w:tcW w:w="900" w:type="dxa"/>
+          </w:tcPr>
+          <w:p>
+            <w:r>
+              <w:t>8.0.0.0</w:t>
+            </w:r>
+          </w:p>
+        </w:tc>
+        <w:tc>
+          <w:tcPr>
+            <w:tcW w:w="3235" w:type="dxa"/>
+          </w:tcPr>
+          <w:p>
+            <w:r>
+              <w:t>Support-Library-Dlls-v7</w:t>
+            </w:r>
+          </w:p>
+        </w:tc>
+      </w:tr>
+    </w:tbl>
+    <w:p>
+      <w:r>
+        <w:t>* Landis.Library.Climate-v4</w:t>
+      </w:r>
+      <w:r>
+        <w:t>.1</w:t>
+      </w:r>
+      <w:r>
+        <w:t>.dll file version is 7.0 in the referenced version, but should be 4.</w:t>
+      </w:r>
+      <w:r>
+        <w:t>1</w:t>
+      </w:r>
+      <w:r>
+        <w:t>.</w:t>
+      </w:r>
+    </w:p>
+    <w:p/>
+    <w:p>
+      <w:pPr>
+        <w:pStyle w:val="Heading1"/>
+      </w:pPr>
+      <w:r>
+        <w:t>V3.4</w:t>
+      </w:r>
+    </w:p>
+    <w:p>
+      <w:pPr>
+        <w:pStyle w:val="Heading2"/>
+      </w:pPr>
+      <w:r>
+        <w:t>Referenced Libraries</w:t>
+      </w:r>
+    </w:p>
+    <w:tbl>
+      <w:tblPr>
+        <w:tblStyle w:val="TableGrid"/>
+        <w:tblW w:w="0" w:type="auto"/>
+        <w:tblLook w:val="04A0" w:firstRow="1" w:lastRow="0" w:firstColumn="1" w:lastColumn="0" w:noHBand="0" w:noVBand="1"/>
+      </w:tblPr>
+      <w:tblGrid>
+        <w:gridCol w:w="5215"/>
+        <w:gridCol w:w="900"/>
+        <w:gridCol w:w="3235"/>
+      </w:tblGrid>
+      <w:tr>
+        <w:tc>
+          <w:tcPr>
+            <w:tcW w:w="5215" w:type="dxa"/>
+            <w:shd w:val="clear" w:color="auto" w:fill="BFBFBF" w:themeFill="background1" w:themeFillShade="BF"/>
+          </w:tcPr>
+          <w:p>
+            <w:r>
+              <w:t>Library File</w:t>
+            </w:r>
+          </w:p>
+        </w:tc>
+        <w:tc>
+          <w:tcPr>
+            <w:tcW w:w="900" w:type="dxa"/>
+            <w:shd w:val="clear" w:color="auto" w:fill="BFBFBF" w:themeFill="background1" w:themeFillShade="BF"/>
+          </w:tcPr>
+          <w:p>
+            <w:r>
+              <w:t>Version</w:t>
+            </w:r>
+          </w:p>
+        </w:tc>
+        <w:tc>
+          <w:tcPr>
+            <w:tcW w:w="3235" w:type="dxa"/>
+            <w:shd w:val="clear" w:color="auto" w:fill="BFBFBF" w:themeFill="background1" w:themeFillShade="BF"/>
+          </w:tcPr>
+          <w:p>
+            <w:r>
+              <w:t>Source</w:t>
+            </w:r>
+          </w:p>
+        </w:tc>
+      </w:tr>
+      <w:tr>
+        <w:tc>
+          <w:tcPr>
+            <w:tcW w:w="5215" w:type="dxa"/>
+          </w:tcPr>
+          <w:p>
+            <w:r>
+              <w:t>Landis.Core.dll</w:t>
+            </w:r>
+          </w:p>
+        </w:tc>
+        <w:tc>
+          <w:tcPr>
+            <w:tcW w:w="900" w:type="dxa"/>
+          </w:tcPr>
+          <w:p>
+            <w:r>
+              <w:t>2.0.0</w:t>
+            </w:r>
+          </w:p>
+        </w:tc>
+        <w:tc>
+          <w:tcPr>
+            <w:tcW w:w="3235" w:type="dxa"/>
+          </w:tcPr>
+          <w:p>
+            <w:r>
+              <w:t>NuGet\landis-ii-v7\Landis.Core</w:t>
+            </w:r>
+          </w:p>
+        </w:tc>
+      </w:tr>
+      <w:tr>
+        <w:tc>
+          <w:tcPr>
+            <w:tcW w:w="5215" w:type="dxa"/>
+          </w:tcPr>
+          <w:p>
+            <w:r>
+              <w:t>Landis.SpatialModeling.dll</w:t>
+            </w:r>
+          </w:p>
+        </w:tc>
+        <w:tc>
+          <w:tcPr>
+            <w:tcW w:w="900" w:type="dxa"/>
+          </w:tcPr>
+          <w:p>
+            <w:r>
+              <w:t>2.0.0</w:t>
+            </w:r>
+          </w:p>
+        </w:tc>
+        <w:tc>
+          <w:tcPr>
+            <w:tcW w:w="3235" w:type="dxa"/>
+          </w:tcPr>
+          <w:p>
+            <w:r>
+              <w:t>NuGet\landis-ii-v7\Landis.Core</w:t>
+            </w:r>
+          </w:p>
+        </w:tc>
+      </w:tr>
+      <w:tr>
+        <w:tc>
+          <w:tcPr>
+            <w:tcW w:w="5215" w:type="dxa"/>
+          </w:tcPr>
+          <w:p>
+            <w:r>
+              <w:t>Landis.Utilities.dll</w:t>
+            </w:r>
+          </w:p>
+        </w:tc>
+        <w:tc>
+          <w:tcPr>
+            <w:tcW w:w="900" w:type="dxa"/>
+          </w:tcPr>
+          <w:p>
+            <w:r>
+              <w:t>2.0.0</w:t>
+            </w:r>
+          </w:p>
+        </w:tc>
+        <w:tc>
+          <w:tcPr>
+            <w:tcW w:w="3235" w:type="dxa"/>
+          </w:tcPr>
+          <w:p>
+            <w:r>
+              <w:t>NuGet\landis-ii-v7\Landis.Core</w:t>
+            </w:r>
+          </w:p>
+        </w:tc>
+      </w:tr>
+      <w:tr>
+        <w:tc>
+          <w:tcPr>
+            <w:tcW w:w="5215" w:type="dxa"/>
+          </w:tcPr>
+          <w:p>
+            <w:r>
+              <w:t>Log4net.dll</w:t>
+            </w:r>
+          </w:p>
+        </w:tc>
+        <w:tc>
+          <w:tcPr>
+            <w:tcW w:w="900" w:type="dxa"/>
+          </w:tcPr>
+          <w:p>
+            <w:r>
+              <w:t>2.0.8</w:t>
+            </w:r>
+          </w:p>
+        </w:tc>
+        <w:tc>
+          <w:tcPr>
+            <w:tcW w:w="3235" w:type="dxa"/>
+          </w:tcPr>
+          <w:p>
+            <w:r>
+              <w:t>NuGet\landis-ii-v7\Landis.Core</w:t>
+            </w:r>
+          </w:p>
+        </w:tc>
+      </w:tr>
+      <w:tr>
+        <w:tc>
+          <w:tcPr>
+            <w:tcW w:w="5215" w:type="dxa"/>
+          </w:tcPr>
+          <w:p>
+            <w:r>
+              <w:t>Troschuetz.Random.dll</w:t>
+            </w:r>
+          </w:p>
+        </w:tc>
+        <w:tc>
+          <w:tcPr>
+            <w:tcW w:w="900" w:type="dxa"/>
+          </w:tcPr>
+          <w:p>
+            <w:r>
+              <w:t>4.3.0</w:t>
+            </w:r>
+          </w:p>
+        </w:tc>
+        <w:tc>
+          <w:tcPr>
+            <w:tcW w:w="3235" w:type="dxa"/>
+          </w:tcPr>
+          <w:p>
+            <w:r>
+              <w:t>NuGet\landis-ii-v7\Landis.Core</w:t>
+            </w:r>
           </w:p>
         </w:tc>
       </w:tr>
@@ -606,10 +1108,7 @@
         <w:t>* Landis.Library.Climate-v4.dll file version is 7.0 in the referenced version, but should be 4.0.</w:t>
       </w:r>
     </w:p>
-    <w:p>
-      <w:bookmarkStart w:id="0" w:name="_GoBack"/>
-      <w:bookmarkEnd w:id="0"/>
-    </w:p>
+    <w:p/>
     <w:sectPr>
       <w:pgSz w:w="12240" w:h="15840"/>
       <w:pgMar w:top="1440" w:right="1440" w:bottom="1440" w:left="1440" w:header="720" w:footer="720" w:gutter="0"/>
@@ -621,7 +1120,7 @@
 </file>
 
 <file path=word/styles.xml><?xml version="1.0" encoding="utf-8"?>
-<w:styles xmlns:mc="http://schemas.openxmlformats.org/markup-compatibility/2006" xmlns:r="http://schemas.openxmlformats.org/officeDocument/2006/relationships" xmlns:w="http://schemas.openxmlformats.org/wordprocessingml/2006/main" xmlns:w14="http://schemas.microsoft.com/office/word/2010/wordml" xmlns:w15="http://schemas.microsoft.com/office/word/2012/wordml" mc:Ignorable="w14 w15">
+<w:styles xmlns:mc="http://schemas.openxmlformats.org/markup-compatibility/2006" xmlns:r="http://schemas.openxmlformats.org/officeDocument/2006/relationships" xmlns:w="http://schemas.openxmlformats.org/wordprocessingml/2006/main" xmlns:w14="http://schemas.microsoft.com/office/word/2010/wordml" xmlns:w15="http://schemas.microsoft.com/office/word/2012/wordml" xmlns:w16cid="http://schemas.microsoft.com/office/word/2016/wordml/cid" xmlns:w16se="http://schemas.microsoft.com/office/word/2015/wordml/symex" mc:Ignorable="w14 w15 w16se w16cid">
   <w:docDefaults>
     <w:rPrDefault>
       <w:rPr>
@@ -637,7 +1136,7 @@
       </w:pPr>
     </w:pPrDefault>
   </w:docDefaults>
-  <w:latentStyles w:defLockedState="0" w:defUIPriority="99" w:defSemiHidden="0" w:defUnhideWhenUsed="0" w:defQFormat="0" w:count="371">
+  <w:latentStyles w:defLockedState="0" w:defUIPriority="99" w:defSemiHidden="0" w:defUnhideWhenUsed="0" w:defQFormat="0" w:count="376">
     <w:lsdException w:name="Normal" w:uiPriority="0" w:qFormat="1"/>
     <w:lsdException w:name="heading 1" w:uiPriority="9" w:qFormat="1"/>
     <w:lsdException w:name="heading 2" w:semiHidden="1" w:uiPriority="9" w:unhideWhenUsed="1" w:qFormat="1"/>
@@ -743,7 +1242,6 @@
     <w:lsdException w:name="HTML Sample" w:semiHidden="1" w:unhideWhenUsed="1"/>
     <w:lsdException w:name="HTML Typewriter" w:semiHidden="1" w:unhideWhenUsed="1"/>
     <w:lsdException w:name="HTML Variable" w:semiHidden="1" w:unhideWhenUsed="1"/>
-    <w:lsdException w:name="Normal Table" w:semiHidden="1" w:unhideWhenUsed="1"/>
     <w:lsdException w:name="annotation subject" w:semiHidden="1" w:unhideWhenUsed="1"/>
     <w:lsdException w:name="No List" w:semiHidden="1" w:unhideWhenUsed="1"/>
     <w:lsdException w:name="Outline List 1" w:semiHidden="1" w:unhideWhenUsed="1"/>
@@ -786,11 +1284,8 @@
     <w:lsdException w:name="Table Contemporary" w:semiHidden="1" w:unhideWhenUsed="1"/>
     <w:lsdException w:name="Table Elegant" w:semiHidden="1" w:unhideWhenUsed="1"/>
     <w:lsdException w:name="Table Professional" w:semiHidden="1" w:unhideWhenUsed="1"/>
-    <w:lsdException w:name="Table Subtle 1" w:semiHidden="1" w:unhideWhenUsed="1"/>
     <w:lsdException w:name="Table Subtle 2" w:semiHidden="1" w:unhideWhenUsed="1"/>
     <w:lsdException w:name="Table Web 1" w:semiHidden="1" w:unhideWhenUsed="1"/>
-    <w:lsdException w:name="Table Web 2" w:semiHidden="1" w:unhideWhenUsed="1"/>
-    <w:lsdException w:name="Table Web 3" w:semiHidden="1" w:unhideWhenUsed="1"/>
     <w:lsdException w:name="Balloon Text" w:semiHidden="1" w:unhideWhenUsed="1"/>
     <w:lsdException w:name="Table Grid" w:uiPriority="39"/>
     <w:lsdException w:name="Table Theme" w:semiHidden="1" w:unhideWhenUsed="1"/>
@@ -1009,10 +1504,58 @@
     <w:lsdException w:name="List Table 5 Dark Accent 6" w:uiPriority="50"/>
     <w:lsdException w:name="List Table 6 Colorful Accent 6" w:uiPriority="51"/>
     <w:lsdException w:name="List Table 7 Colorful Accent 6" w:uiPriority="52"/>
+    <w:lsdException w:name="Mention" w:semiHidden="1" w:unhideWhenUsed="1"/>
+    <w:lsdException w:name="Smart Hyperlink" w:semiHidden="1" w:unhideWhenUsed="1"/>
+    <w:lsdException w:name="Hashtag" w:semiHidden="1" w:unhideWhenUsed="1"/>
+    <w:lsdException w:name="Unresolved Mention" w:semiHidden="1" w:unhideWhenUsed="1"/>
+    <w:lsdException w:name="Smart Link" w:semiHidden="1" w:unhideWhenUsed="1"/>
   </w:latentStyles>
   <w:style w:type="paragraph" w:default="1" w:styleId="Normal">
     <w:name w:val="Normal"/>
     <w:qFormat/>
+  </w:style>
+  <w:style w:type="paragraph" w:styleId="Heading1">
+    <w:name w:val="heading 1"/>
+    <w:basedOn w:val="Normal"/>
+    <w:next w:val="Normal"/>
+    <w:link w:val="Heading1Char"/>
+    <w:uiPriority w:val="9"/>
+    <w:qFormat/>
+    <w:rsid w:val="00B71743"/>
+    <w:pPr>
+      <w:keepNext/>
+      <w:keepLines/>
+      <w:spacing w:before="240" w:after="0"/>
+      <w:outlineLvl w:val="0"/>
+    </w:pPr>
+    <w:rPr>
+      <w:rFonts w:asciiTheme="majorHAnsi" w:eastAsiaTheme="majorEastAsia" w:hAnsiTheme="majorHAnsi" w:cstheme="majorBidi"/>
+      <w:color w:val="2E74B5" w:themeColor="accent1" w:themeShade="BF"/>
+      <w:sz w:val="32"/>
+      <w:szCs w:val="32"/>
+    </w:rPr>
+  </w:style>
+  <w:style w:type="paragraph" w:styleId="Heading2">
+    <w:name w:val="heading 2"/>
+    <w:basedOn w:val="Normal"/>
+    <w:next w:val="Normal"/>
+    <w:link w:val="Heading2Char"/>
+    <w:uiPriority w:val="9"/>
+    <w:unhideWhenUsed/>
+    <w:qFormat/>
+    <w:rsid w:val="00B71743"/>
+    <w:pPr>
+      <w:keepNext/>
+      <w:keepLines/>
+      <w:spacing w:before="40" w:after="0"/>
+      <w:outlineLvl w:val="1"/>
+    </w:pPr>
+    <w:rPr>
+      <w:rFonts w:asciiTheme="majorHAnsi" w:eastAsiaTheme="majorEastAsia" w:hAnsiTheme="majorHAnsi" w:cstheme="majorBidi"/>
+      <w:color w:val="2E74B5" w:themeColor="accent1" w:themeShade="BF"/>
+      <w:sz w:val="26"/>
+      <w:szCs w:val="26"/>
+    </w:rPr>
   </w:style>
   <w:style w:type="character" w:default="1" w:styleId="DefaultParagraphFont">
     <w:name w:val="Default Paragraph Font"/>
@@ -1070,6 +1613,66 @@
       <w:ind w:left="720"/>
       <w:contextualSpacing/>
     </w:pPr>
+  </w:style>
+  <w:style w:type="paragraph" w:styleId="Title">
+    <w:name w:val="Title"/>
+    <w:basedOn w:val="Normal"/>
+    <w:next w:val="Normal"/>
+    <w:link w:val="TitleChar"/>
+    <w:uiPriority w:val="10"/>
+    <w:qFormat/>
+    <w:rsid w:val="00B71743"/>
+    <w:pPr>
+      <w:spacing w:after="0" w:line="240" w:lineRule="auto"/>
+      <w:contextualSpacing/>
+    </w:pPr>
+    <w:rPr>
+      <w:rFonts w:asciiTheme="majorHAnsi" w:eastAsiaTheme="majorEastAsia" w:hAnsiTheme="majorHAnsi" w:cstheme="majorBidi"/>
+      <w:spacing w:val="-10"/>
+      <w:kern w:val="28"/>
+      <w:sz w:val="56"/>
+      <w:szCs w:val="56"/>
+    </w:rPr>
+  </w:style>
+  <w:style w:type="character" w:customStyle="1" w:styleId="TitleChar">
+    <w:name w:val="Title Char"/>
+    <w:basedOn w:val="DefaultParagraphFont"/>
+    <w:link w:val="Title"/>
+    <w:uiPriority w:val="10"/>
+    <w:rsid w:val="00B71743"/>
+    <w:rPr>
+      <w:rFonts w:asciiTheme="majorHAnsi" w:eastAsiaTheme="majorEastAsia" w:hAnsiTheme="majorHAnsi" w:cstheme="majorBidi"/>
+      <w:spacing w:val="-10"/>
+      <w:kern w:val="28"/>
+      <w:sz w:val="56"/>
+      <w:szCs w:val="56"/>
+    </w:rPr>
+  </w:style>
+  <w:style w:type="character" w:customStyle="1" w:styleId="Heading1Char">
+    <w:name w:val="Heading 1 Char"/>
+    <w:basedOn w:val="DefaultParagraphFont"/>
+    <w:link w:val="Heading1"/>
+    <w:uiPriority w:val="9"/>
+    <w:rsid w:val="00B71743"/>
+    <w:rPr>
+      <w:rFonts w:asciiTheme="majorHAnsi" w:eastAsiaTheme="majorEastAsia" w:hAnsiTheme="majorHAnsi" w:cstheme="majorBidi"/>
+      <w:color w:val="2E74B5" w:themeColor="accent1" w:themeShade="BF"/>
+      <w:sz w:val="32"/>
+      <w:szCs w:val="32"/>
+    </w:rPr>
+  </w:style>
+  <w:style w:type="character" w:customStyle="1" w:styleId="Heading2Char">
+    <w:name w:val="Heading 2 Char"/>
+    <w:basedOn w:val="DefaultParagraphFont"/>
+    <w:link w:val="Heading2"/>
+    <w:uiPriority w:val="9"/>
+    <w:rsid w:val="00B71743"/>
+    <w:rPr>
+      <w:rFonts w:asciiTheme="majorHAnsi" w:eastAsiaTheme="majorEastAsia" w:hAnsiTheme="majorHAnsi" w:cstheme="majorBidi"/>
+      <w:color w:val="2E74B5" w:themeColor="accent1" w:themeShade="BF"/>
+      <w:sz w:val="26"/>
+      <w:szCs w:val="26"/>
+    </w:rPr>
   </w:style>
 </w:styles>
 </file>

</xml_diff>

<commit_message>
Save UG as PDF
</commit_message>
<xml_diff>
--- a/deploy/docs/Release Notes.docx
+++ b/deploy/docs/Release Notes.docx
@@ -1,6 +1,6 @@
 
 <file path=word/document.xml><?xml version="1.0" encoding="utf-8"?>
-<w:document xmlns:wpc="http://schemas.microsoft.com/office/word/2010/wordprocessingCanvas" xmlns:cx="http://schemas.microsoft.com/office/drawing/2014/chartex" xmlns:cx1="http://schemas.microsoft.com/office/drawing/2015/9/8/chartex" xmlns:cx2="http://schemas.microsoft.com/office/drawing/2015/10/21/chartex" xmlns:cx3="http://schemas.microsoft.com/office/drawing/2016/5/9/chartex" xmlns:cx4="http://schemas.microsoft.com/office/drawing/2016/5/10/chartex" xmlns:cx5="http://schemas.microsoft.com/office/drawing/2016/5/11/chartex" xmlns:cx6="http://schemas.microsoft.com/office/drawing/2016/5/12/chartex" xmlns:cx7="http://schemas.microsoft.com/office/drawing/2016/5/13/chartex" xmlns:cx8="http://schemas.microsoft.com/office/drawing/2016/5/14/chartex" xmlns:mc="http://schemas.openxmlformats.org/markup-compatibility/2006" xmlns:aink="http://schemas.microsoft.com/office/drawing/2016/ink" xmlns:am3d="http://schemas.microsoft.com/office/drawing/2017/model3d" xmlns:o="urn:schemas-microsoft-com:office:office" xmlns:r="http://schemas.openxmlformats.org/officeDocument/2006/relationships" xmlns:m="http://schemas.openxmlformats.org/officeDocument/2006/math" xmlns:v="urn:schemas-microsoft-com:vml" xmlns:wp14="http://schemas.microsoft.com/office/word/2010/wordprocessingDrawing" xmlns:wp="http://schemas.openxmlformats.org/drawingml/2006/wordprocessingDrawing" xmlns:w10="urn:schemas-microsoft-com:office:word" xmlns:w="http://schemas.openxmlformats.org/wordprocessingml/2006/main" xmlns:w14="http://schemas.microsoft.com/office/word/2010/wordml" xmlns:w15="http://schemas.microsoft.com/office/word/2012/wordml" xmlns:w16cid="http://schemas.microsoft.com/office/word/2016/wordml/cid" xmlns:w16se="http://schemas.microsoft.com/office/word/2015/wordml/symex" xmlns:wpg="http://schemas.microsoft.com/office/word/2010/wordprocessingGroup" xmlns:wpi="http://schemas.microsoft.com/office/word/2010/wordprocessingInk" xmlns:wne="http://schemas.microsoft.com/office/word/2006/wordml" xmlns:wps="http://schemas.microsoft.com/office/word/2010/wordprocessingShape" mc:Ignorable="w14 w15 w16se w16cid wp14">
+<w:document xmlns:wpc="http://schemas.microsoft.com/office/word/2010/wordprocessingCanvas" xmlns:cx="http://schemas.microsoft.com/office/drawing/2014/chartex" xmlns:cx1="http://schemas.microsoft.com/office/drawing/2015/9/8/chartex" xmlns:cx2="http://schemas.microsoft.com/office/drawing/2015/10/21/chartex" xmlns:cx3="http://schemas.microsoft.com/office/drawing/2016/5/9/chartex" xmlns:cx4="http://schemas.microsoft.com/office/drawing/2016/5/10/chartex" xmlns:cx5="http://schemas.microsoft.com/office/drawing/2016/5/11/chartex" xmlns:cx6="http://schemas.microsoft.com/office/drawing/2016/5/12/chartex" xmlns:cx7="http://schemas.microsoft.com/office/drawing/2016/5/13/chartex" xmlns:cx8="http://schemas.microsoft.com/office/drawing/2016/5/14/chartex" xmlns:mc="http://schemas.openxmlformats.org/markup-compatibility/2006" xmlns:aink="http://schemas.microsoft.com/office/drawing/2016/ink" xmlns:am3d="http://schemas.microsoft.com/office/drawing/2017/model3d" xmlns:o="urn:schemas-microsoft-com:office:office" xmlns:r="http://schemas.openxmlformats.org/officeDocument/2006/relationships" xmlns:m="http://schemas.openxmlformats.org/officeDocument/2006/math" xmlns:v="urn:schemas-microsoft-com:vml" xmlns:wp14="http://schemas.microsoft.com/office/word/2010/wordprocessingDrawing" xmlns:wp="http://schemas.openxmlformats.org/drawingml/2006/wordprocessingDrawing" xmlns:w10="urn:schemas-microsoft-com:office:word" xmlns:w="http://schemas.openxmlformats.org/wordprocessingml/2006/main" xmlns:w14="http://schemas.microsoft.com/office/word/2010/wordml" xmlns:w15="http://schemas.microsoft.com/office/word/2012/wordml" xmlns:w16cex="http://schemas.microsoft.com/office/word/2018/wordml/cex" xmlns:w16cid="http://schemas.microsoft.com/office/word/2016/wordml/cid" xmlns:w16="http://schemas.microsoft.com/office/word/2018/wordml" xmlns:w16se="http://schemas.microsoft.com/office/word/2015/wordml/symex" xmlns:wpg="http://schemas.microsoft.com/office/word/2010/wordprocessingGroup" xmlns:wpi="http://schemas.microsoft.com/office/word/2010/wordprocessingInk" xmlns:wne="http://schemas.microsoft.com/office/word/2006/wordml" xmlns:wps="http://schemas.microsoft.com/office/word/2010/wordprocessingShape" mc:Ignorable="w14 w15 w16se w16cid w16 w16cex wp14">
   <w:body>
     <w:p>
       <w:pPr>
@@ -23,8 +23,6 @@
       <w:r>
         <w:t xml:space="preserve"> (December 2020)</w:t>
       </w:r>
-      <w:bookmarkStart w:id="0" w:name="_GoBack"/>
-      <w:bookmarkEnd w:id="0"/>
     </w:p>
     <w:p>
       <w:pPr>
@@ -343,23 +341,23 @@
           </w:tcPr>
           <w:p>
             <w:r>
-              <w:t>Landis.Library.Climate-v4</w:t>
-            </w:r>
-            <w:r>
-              <w:t>.1</w:t>
-            </w:r>
-            <w:r>
-              <w:t>.dll</w:t>
-            </w:r>
-          </w:p>
-        </w:tc>
-        <w:tc>
-          <w:tcPr>
-            <w:tcW w:w="900" w:type="dxa"/>
-          </w:tcPr>
-          <w:p>
-            <w:r>
-              <w:t>4.0*</w:t>
+              <w:t>Landis.Library.Climate-v4.1.dll</w:t>
+            </w:r>
+          </w:p>
+        </w:tc>
+        <w:tc>
+          <w:tcPr>
+            <w:tcW w:w="900" w:type="dxa"/>
+          </w:tcPr>
+          <w:p>
+            <w:r>
+              <w:t>4.</w:t>
+            </w:r>
+            <w:r>
+              <w:t>1</w:t>
+            </w:r>
+            <w:r>
+              <w:t>*</w:t>
             </w:r>
           </w:p>
         </w:tc>
@@ -423,13 +421,7 @@
           </w:tcPr>
           <w:p>
             <w:r>
-              <w:t>1.0.</w:t>
-            </w:r>
-            <w:r>
-              <w:t>0</w:t>
-            </w:r>
-            <w:r>
-              <w:t>.0</w:t>
+              <w:t>1.0.0.0</w:t>
             </w:r>
           </w:p>
         </w:tc>
@@ -543,19 +535,7 @@
     </w:tbl>
     <w:p>
       <w:r>
-        <w:t>* Landis.Library.Climate-v4</w:t>
-      </w:r>
-      <w:r>
-        <w:t>.1</w:t>
-      </w:r>
-      <w:r>
-        <w:t>.dll file version is 7.0 in the referenced version, but should be 4.</w:t>
-      </w:r>
-      <w:r>
-        <w:t>1</w:t>
-      </w:r>
-      <w:r>
-        <w:t>.</w:t>
+        <w:t>* Landis.Library.Climate-v4.1.dll file version is 7.0 in the referenced version, but should be 4.1.</w:t>
       </w:r>
     </w:p>
     <w:p/>
@@ -1120,7 +1100,7 @@
 </file>
 
 <file path=word/styles.xml><?xml version="1.0" encoding="utf-8"?>
-<w:styles xmlns:mc="http://schemas.openxmlformats.org/markup-compatibility/2006" xmlns:r="http://schemas.openxmlformats.org/officeDocument/2006/relationships" xmlns:w="http://schemas.openxmlformats.org/wordprocessingml/2006/main" xmlns:w14="http://schemas.microsoft.com/office/word/2010/wordml" xmlns:w15="http://schemas.microsoft.com/office/word/2012/wordml" xmlns:w16cid="http://schemas.microsoft.com/office/word/2016/wordml/cid" xmlns:w16se="http://schemas.microsoft.com/office/word/2015/wordml/symex" mc:Ignorable="w14 w15 w16se w16cid">
+<w:styles xmlns:mc="http://schemas.openxmlformats.org/markup-compatibility/2006" xmlns:r="http://schemas.openxmlformats.org/officeDocument/2006/relationships" xmlns:w="http://schemas.openxmlformats.org/wordprocessingml/2006/main" xmlns:w14="http://schemas.microsoft.com/office/word/2010/wordml" xmlns:w15="http://schemas.microsoft.com/office/word/2012/wordml" xmlns:w16cex="http://schemas.microsoft.com/office/word/2018/wordml/cex" xmlns:w16cid="http://schemas.microsoft.com/office/word/2016/wordml/cid" xmlns:w16="http://schemas.microsoft.com/office/word/2018/wordml" xmlns:w16se="http://schemas.microsoft.com/office/word/2015/wordml/symex" mc:Ignorable="w14 w15 w16se w16cid w16 w16cex">
   <w:docDefaults>
     <w:rPrDefault>
       <w:rPr>
@@ -1242,6 +1222,7 @@
     <w:lsdException w:name="HTML Sample" w:semiHidden="1" w:unhideWhenUsed="1"/>
     <w:lsdException w:name="HTML Typewriter" w:semiHidden="1" w:unhideWhenUsed="1"/>
     <w:lsdException w:name="HTML Variable" w:semiHidden="1" w:unhideWhenUsed="1"/>
+    <w:lsdException w:name="Normal Table" w:semiHidden="1" w:unhideWhenUsed="1"/>
     <w:lsdException w:name="annotation subject" w:semiHidden="1" w:unhideWhenUsed="1"/>
     <w:lsdException w:name="No List" w:semiHidden="1" w:unhideWhenUsed="1"/>
     <w:lsdException w:name="Outline List 1" w:semiHidden="1" w:unhideWhenUsed="1"/>
@@ -1284,8 +1265,11 @@
     <w:lsdException w:name="Table Contemporary" w:semiHidden="1" w:unhideWhenUsed="1"/>
     <w:lsdException w:name="Table Elegant" w:semiHidden="1" w:unhideWhenUsed="1"/>
     <w:lsdException w:name="Table Professional" w:semiHidden="1" w:unhideWhenUsed="1"/>
+    <w:lsdException w:name="Table Subtle 1" w:semiHidden="1" w:unhideWhenUsed="1"/>
     <w:lsdException w:name="Table Subtle 2" w:semiHidden="1" w:unhideWhenUsed="1"/>
     <w:lsdException w:name="Table Web 1" w:semiHidden="1" w:unhideWhenUsed="1"/>
+    <w:lsdException w:name="Table Web 2" w:semiHidden="1" w:unhideWhenUsed="1"/>
+    <w:lsdException w:name="Table Web 3" w:semiHidden="1" w:unhideWhenUsed="1"/>
     <w:lsdException w:name="Balloon Text" w:semiHidden="1" w:unhideWhenUsed="1"/>
     <w:lsdException w:name="Table Grid" w:uiPriority="39"/>
     <w:lsdException w:name="Table Theme" w:semiHidden="1" w:unhideWhenUsed="1"/>

</xml_diff>